<commit_message>
Arreglando algunas cosas del informe
</commit_message>
<xml_diff>
--- a/Comparing algorithms execution time.docx
+++ b/Comparing algorithms execution time.docx
@@ -329,6 +329,7 @@
           <w:rFonts w:ascii="Arial" w:hAnsi="Arial"/>
           <w:sz w:val="30"/>
           <w:szCs w:val="30"/>
+          <w:lang w:val="es-ES"/>
         </w:rPr>
       </w:pPr>
       <w:r>
@@ -336,6 +337,7 @@
           <w:rFonts w:ascii="Arial" w:hAnsi="Arial"/>
           <w:sz w:val="30"/>
           <w:szCs w:val="30"/>
+          <w:lang w:val="es-ES"/>
         </w:rPr>
         <w:t>Comparing algorithms execution time.</w:t>
       </w:r>
@@ -347,6 +349,7 @@
           <w:rFonts w:ascii="Arial" w:hAnsi="Arial"/>
           <w:sz w:val="30"/>
           <w:szCs w:val="30"/>
+          <w:lang w:val="es-ES"/>
         </w:rPr>
       </w:pPr>
     </w:p>
@@ -387,7 +390,16 @@
           <w:szCs w:val="28"/>
           <w:lang w:val="es-ES"/>
         </w:rPr>
-        <w:t xml:space="preserve">Carlos Javier Águila, Abraham Fernández, Pedro </w:t>
+        <w:t>Carlos Javier Águila, A</w:t>
+      </w:r>
+      <w:r>
+        <w:rPr>
+          <w:rFonts w:ascii="Arial" w:hAnsi="Arial"/>
+          <w:sz w:val="24"/>
+          <w:szCs w:val="28"/>
+          <w:lang w:val="es-ES"/>
+        </w:rPr>
+        <w:t xml:space="preserve">braham Fernández, Pedro </w:t>
       </w:r>
       <w:proofErr w:type="spellStart"/>
       <w:r>
@@ -397,7 +409,16 @@
           <w:szCs w:val="28"/>
           <w:lang w:val="es-ES"/>
         </w:rPr>
-        <w:t>Addiel</w:t>
+        <w:t>Addie</w:t>
+      </w:r>
+      <w:r>
+        <w:rPr>
+          <w:rFonts w:ascii="Arial" w:hAnsi="Arial"/>
+          <w:sz w:val="24"/>
+          <w:szCs w:val="28"/>
+          <w:lang w:val="es-ES"/>
+        </w:rPr>
+        <w:t>l</w:t>
       </w:r>
       <w:proofErr w:type="spellEnd"/>
       <w:r>
@@ -407,7 +428,27 @@
           <w:szCs w:val="28"/>
           <w:lang w:val="es-ES"/>
         </w:rPr>
-        <w:t>….</w:t>
+        <w:t xml:space="preserve"> </w:t>
+      </w:r>
+      <w:proofErr w:type="spellStart"/>
+      <w:r>
+        <w:rPr>
+          <w:rFonts w:ascii="Arial" w:hAnsi="Arial"/>
+          <w:sz w:val="24"/>
+          <w:szCs w:val="28"/>
+          <w:lang w:val="es-ES"/>
+        </w:rPr>
+        <w:t>Docina</w:t>
+      </w:r>
+      <w:proofErr w:type="spellEnd"/>
+      <w:r>
+        <w:rPr>
+          <w:rFonts w:ascii="Arial" w:hAnsi="Arial"/>
+          <w:sz w:val="24"/>
+          <w:szCs w:val="28"/>
+          <w:lang w:val="es-ES"/>
+        </w:rPr>
+        <w:t xml:space="preserve">, </w:t>
       </w:r>
     </w:p>
     <w:p>
@@ -488,8 +529,6 @@
         <w:lastRenderedPageBreak/>
         <w:t>Introducción</w:t>
       </w:r>
-      <w:bookmarkStart w:id="0" w:name="_GoBack"/>
-      <w:bookmarkEnd w:id="0"/>
     </w:p>
     <w:p>
       <w:pPr>
@@ -556,44 +595,8 @@
           <w:sz w:val="24"/>
           <w:lang w:val="es-ES"/>
         </w:rPr>
-        <w:t xml:space="preserve">ja y el método de ordenamiento </w:t>
-      </w:r>
-      <w:proofErr w:type="spellStart"/>
-      <w:r>
-        <w:rPr>
-          <w:rFonts w:ascii="Arial" w:hAnsi="Arial" w:cs="Arial"/>
-          <w:sz w:val="24"/>
-          <w:lang w:val="es-ES"/>
-        </w:rPr>
-        <w:t>M</w:t>
-      </w:r>
-      <w:r>
-        <w:rPr>
-          <w:rFonts w:ascii="Arial" w:hAnsi="Arial" w:cs="Arial"/>
-          <w:sz w:val="24"/>
-          <w:lang w:val="es-ES"/>
-        </w:rPr>
-        <w:t>erge</w:t>
-      </w:r>
-      <w:proofErr w:type="spellEnd"/>
-      <w:r>
-        <w:rPr>
-          <w:rFonts w:ascii="Arial" w:hAnsi="Arial" w:cs="Arial"/>
-          <w:sz w:val="24"/>
-          <w:lang w:val="es-ES"/>
-        </w:rPr>
-        <w:t xml:space="preserve"> </w:t>
-      </w:r>
-      <w:proofErr w:type="spellStart"/>
-      <w:r>
-        <w:rPr>
-          <w:rFonts w:ascii="Arial" w:hAnsi="Arial" w:cs="Arial"/>
-          <w:sz w:val="24"/>
-          <w:lang w:val="es-ES"/>
-        </w:rPr>
-        <w:t>sort</w:t>
-      </w:r>
-      <w:proofErr w:type="spellEnd"/>
+        <w:t>ja y el método de ordenamiento por combinación</w:t>
+      </w:r>
       <w:r>
         <w:rPr>
           <w:rFonts w:ascii="Arial" w:hAnsi="Arial" w:cs="Arial"/>
@@ -1245,25 +1248,7 @@
           <w:sz w:val="24"/>
           <w:lang w:val="es-ES"/>
         </w:rPr>
-        <w:t xml:space="preserve">- </w:t>
-      </w:r>
-      <w:proofErr w:type="gramStart"/>
-      <w:r>
-        <w:rPr>
-          <w:rFonts w:ascii="Arial" w:hAnsi="Arial" w:cs="Arial"/>
-          <w:sz w:val="24"/>
-          <w:lang w:val="es-ES"/>
-        </w:rPr>
-        <w:t>O(</w:t>
-      </w:r>
-      <w:proofErr w:type="gramEnd"/>
-      <w:r>
-        <w:rPr>
-          <w:rFonts w:ascii="Arial" w:hAnsi="Arial" w:cs="Arial"/>
-          <w:sz w:val="24"/>
-          <w:lang w:val="es-ES"/>
-        </w:rPr>
-        <w:t>1)</w:t>
+        <w:t>- O(1)</w:t>
       </w:r>
     </w:p>
     <w:p>
@@ -1526,16 +1511,14 @@
         </w:rPr>
         <w:t xml:space="preserve">El nombre "burbuja" proviene del hecho de </w:t>
       </w:r>
-      <w:proofErr w:type="gramStart"/>
-      <w:r>
-        <w:rPr>
-          <w:rFonts w:ascii="Arial" w:hAnsi="Arial" w:cs="Arial"/>
-          <w:sz w:val="24"/>
-          <w:lang w:val="es-ES"/>
-        </w:rPr>
-        <w:t>que</w:t>
-      </w:r>
-      <w:proofErr w:type="gramEnd"/>
+      <w:r>
+        <w:rPr>
+          <w:rFonts w:ascii="Arial" w:hAnsi="Arial" w:cs="Arial"/>
+          <w:sz w:val="24"/>
+          <w:lang w:val="es-ES"/>
+        </w:rPr>
+        <w:t>que,</w:t>
+      </w:r>
       <w:r>
         <w:rPr>
           <w:rFonts w:ascii="Arial" w:hAnsi="Arial" w:cs="Arial"/>
@@ -1681,6 +1664,48 @@
         </w:rPr>
         <w:t xml:space="preserve">El </w:t>
       </w:r>
+      <w:r>
+        <w:rPr>
+          <w:rFonts w:ascii="Arial" w:hAnsi="Arial" w:cs="Arial"/>
+          <w:sz w:val="24"/>
+          <w:lang w:val="es-ES"/>
+        </w:rPr>
+        <w:t>ordenamiento por combinación</w:t>
+      </w:r>
+      <w:r>
+        <w:rPr>
+          <w:rFonts w:ascii="Arial" w:hAnsi="Arial" w:cs="Arial"/>
+          <w:sz w:val="24"/>
+          <w:lang w:val="es-ES"/>
+        </w:rPr>
+        <w:t xml:space="preserve"> es un algoritmo de ordenamiento que sigue el enfoque de "divide y conquista". Funciona dividiendo la lista de elementos en sub-listas más pequeñas, ordenando esas sub-listas y luego fusionándolas p</w:t>
+      </w:r>
+      <w:r>
+        <w:rPr>
+          <w:rFonts w:ascii="Arial" w:hAnsi="Arial" w:cs="Arial"/>
+          <w:sz w:val="24"/>
+          <w:lang w:val="es-ES"/>
+        </w:rPr>
+        <w:t>ara obtener una lista ordenada.</w:t>
+      </w:r>
+    </w:p>
+    <w:p>
+      <w:pPr>
+        <w:jc w:val="both"/>
+        <w:rPr>
+          <w:rFonts w:ascii="Arial" w:hAnsi="Arial" w:cs="Arial"/>
+          <w:sz w:val="24"/>
+          <w:lang w:val="es-ES"/>
+        </w:rPr>
+      </w:pPr>
+      <w:r>
+        <w:rPr>
+          <w:rFonts w:ascii="Arial" w:hAnsi="Arial" w:cs="Arial"/>
+          <w:sz w:val="24"/>
+          <w:lang w:val="es-ES"/>
+        </w:rPr>
+        <w:t xml:space="preserve">El proceso de </w:t>
+      </w:r>
       <w:proofErr w:type="spellStart"/>
       <w:r>
         <w:rPr>
@@ -1723,33 +1748,33 @@
           <w:sz w:val="24"/>
           <w:lang w:val="es-ES"/>
         </w:rPr>
-        <w:t xml:space="preserve"> es un algoritmo de ordenamiento que sigue el enfoque de "divide y conquista". Funciona dividiendo la lista de elementos en sub-listas más pequeñas, ordenando esas sub-listas y luego fusionándolas p</w:t>
-      </w:r>
-      <w:r>
-        <w:rPr>
-          <w:rFonts w:ascii="Arial" w:hAnsi="Arial" w:cs="Arial"/>
-          <w:sz w:val="24"/>
-          <w:lang w:val="es-ES"/>
-        </w:rPr>
-        <w:t>ara obtener una lista ordenada.</w:t>
-      </w:r>
-    </w:p>
-    <w:p>
-      <w:pPr>
-        <w:jc w:val="both"/>
-        <w:rPr>
-          <w:rFonts w:ascii="Arial" w:hAnsi="Arial" w:cs="Arial"/>
-          <w:sz w:val="24"/>
-          <w:lang w:val="es-ES"/>
-        </w:rPr>
-      </w:pPr>
-      <w:r>
-        <w:rPr>
-          <w:rFonts w:ascii="Arial" w:hAnsi="Arial" w:cs="Arial"/>
-          <w:sz w:val="24"/>
-          <w:lang w:val="es-ES"/>
-        </w:rPr>
-        <w:t xml:space="preserve">El proceso de </w:t>
+        <w:t xml:space="preserve"> comienza dividiendo la lista original en dos mitades iguales. Luego, cada mitad se divide nuevamente en mitades más pequeñas, y así sucesivamente, hasta que cada sub-lista contenga solo un elemento. Después, las sub-listas se van fusionando en pares ordenados, y luego esos pares se fusionan en sub-listas ordenadas más grandes. Este proceso se repite hasta que se obtiene una única lista ordenada qu</w:t>
+      </w:r>
+      <w:r>
+        <w:rPr>
+          <w:rFonts w:ascii="Arial" w:hAnsi="Arial" w:cs="Arial"/>
+          <w:sz w:val="24"/>
+          <w:lang w:val="es-ES"/>
+        </w:rPr>
+        <w:t>e contiene todos los elementos.</w:t>
+      </w:r>
+    </w:p>
+    <w:p>
+      <w:pPr>
+        <w:jc w:val="both"/>
+        <w:rPr>
+          <w:rFonts w:ascii="Arial" w:hAnsi="Arial" w:cs="Arial"/>
+          <w:sz w:val="24"/>
+          <w:lang w:val="es-ES"/>
+        </w:rPr>
+      </w:pPr>
+      <w:r>
+        <w:rPr>
+          <w:rFonts w:ascii="Arial" w:hAnsi="Arial" w:cs="Arial"/>
+          <w:sz w:val="24"/>
+          <w:lang w:val="es-ES"/>
+        </w:rPr>
+        <w:t xml:space="preserve">El </w:t>
       </w:r>
       <w:proofErr w:type="spellStart"/>
       <w:r>
@@ -1793,33 +1818,33 @@
           <w:sz w:val="24"/>
           <w:lang w:val="es-ES"/>
         </w:rPr>
-        <w:t xml:space="preserve"> comienza dividiendo la lista original en dos mitades iguales. Luego, cada mitad se divide nuevamente en mitades más pequeñas, y así sucesivamente, hasta que cada sub-lista contenga solo un elemento. Después, las sub-listas se van fusionando en pares ordenados, y luego esos pares se fusionan en sub-listas ordenadas más grandes. Este proceso se repite hasta que se obtiene una única lista ordenada qu</w:t>
-      </w:r>
-      <w:r>
-        <w:rPr>
-          <w:rFonts w:ascii="Arial" w:hAnsi="Arial" w:cs="Arial"/>
-          <w:sz w:val="24"/>
-          <w:lang w:val="es-ES"/>
-        </w:rPr>
-        <w:t>e contiene todos los elementos.</w:t>
-      </w:r>
-    </w:p>
-    <w:p>
-      <w:pPr>
-        <w:jc w:val="both"/>
-        <w:rPr>
-          <w:rFonts w:ascii="Arial" w:hAnsi="Arial" w:cs="Arial"/>
-          <w:sz w:val="24"/>
-          <w:lang w:val="es-ES"/>
-        </w:rPr>
-      </w:pPr>
-      <w:r>
-        <w:rPr>
-          <w:rFonts w:ascii="Arial" w:hAnsi="Arial" w:cs="Arial"/>
-          <w:sz w:val="24"/>
-          <w:lang w:val="es-ES"/>
-        </w:rPr>
-        <w:t xml:space="preserve">El </w:t>
+        <w:t xml:space="preserve"> es eficiente en términos de tiempo de ejecución, ya que tiene una complejidad de O(n log n), lo que significa que su tiempo de ejecución aumenta de forma logarítmica con el tamaño de los datos de entrada. Esto lo hace adecuado para conjuntos </w:t>
+      </w:r>
+      <w:r>
+        <w:rPr>
+          <w:rFonts w:ascii="Arial" w:hAnsi="Arial" w:cs="Arial"/>
+          <w:sz w:val="24"/>
+          <w:lang w:val="es-ES"/>
+        </w:rPr>
+        <w:t>de datos grandes.</w:t>
+      </w:r>
+    </w:p>
+    <w:p>
+      <w:pPr>
+        <w:jc w:val="both"/>
+        <w:rPr>
+          <w:rFonts w:ascii="Arial" w:hAnsi="Arial" w:cs="Arial"/>
+          <w:sz w:val="24"/>
+          <w:lang w:val="es-ES"/>
+        </w:rPr>
+      </w:pPr>
+      <w:r>
+        <w:rPr>
+          <w:rFonts w:ascii="Arial" w:hAnsi="Arial" w:cs="Arial"/>
+          <w:sz w:val="24"/>
+          <w:lang w:val="es-ES"/>
+        </w:rPr>
+        <w:t xml:space="preserve">Aunque el </w:t>
       </w:r>
       <w:proofErr w:type="spellStart"/>
       <w:r>
@@ -1828,15 +1853,7 @@
           <w:sz w:val="24"/>
           <w:lang w:val="es-ES"/>
         </w:rPr>
-        <w:t>M</w:t>
-      </w:r>
-      <w:r>
-        <w:rPr>
-          <w:rFonts w:ascii="Arial" w:hAnsi="Arial" w:cs="Arial"/>
-          <w:sz w:val="24"/>
-          <w:lang w:val="es-ES"/>
-        </w:rPr>
-        <w:t>erge</w:t>
+        <w:t>merge</w:t>
       </w:r>
       <w:proofErr w:type="spellEnd"/>
       <w:r>
@@ -1863,51 +1880,65 @@
           <w:sz w:val="24"/>
           <w:lang w:val="es-ES"/>
         </w:rPr>
-        <w:t xml:space="preserve"> es eficiente en términos de tiempo de ejecución, ya que tiene una complejidad de </w:t>
-      </w:r>
-      <w:proofErr w:type="gramStart"/>
-      <w:r>
-        <w:rPr>
-          <w:rFonts w:ascii="Arial" w:hAnsi="Arial" w:cs="Arial"/>
-          <w:sz w:val="24"/>
-          <w:lang w:val="es-ES"/>
-        </w:rPr>
-        <w:t>O(</w:t>
-      </w:r>
-      <w:proofErr w:type="gramEnd"/>
-      <w:r>
-        <w:rPr>
-          <w:rFonts w:ascii="Arial" w:hAnsi="Arial" w:cs="Arial"/>
-          <w:sz w:val="24"/>
-          <w:lang w:val="es-ES"/>
-        </w:rPr>
-        <w:t xml:space="preserve">n log n), lo que significa que su tiempo de ejecución aumenta de forma logarítmica con el tamaño de los datos de entrada. Esto lo hace adecuado para conjuntos </w:t>
-      </w:r>
-      <w:r>
-        <w:rPr>
-          <w:rFonts w:ascii="Arial" w:hAnsi="Arial" w:cs="Arial"/>
-          <w:sz w:val="24"/>
-          <w:lang w:val="es-ES"/>
-        </w:rPr>
-        <w:t>de datos grandes.</w:t>
-      </w:r>
-    </w:p>
-    <w:p>
-      <w:pPr>
-        <w:jc w:val="both"/>
-        <w:rPr>
-          <w:rFonts w:ascii="Arial" w:hAnsi="Arial" w:cs="Arial"/>
-          <w:sz w:val="24"/>
-          <w:lang w:val="es-ES"/>
-        </w:rPr>
-      </w:pPr>
-      <w:r>
-        <w:rPr>
-          <w:rFonts w:ascii="Arial" w:hAnsi="Arial" w:cs="Arial"/>
-          <w:sz w:val="24"/>
-          <w:lang w:val="es-ES"/>
-        </w:rPr>
-        <w:t xml:space="preserve">Aunque el </w:t>
+        <w:t xml:space="preserve"> es más complejo de implementar que el método de ordenamiento burbuja, su eficiencia lo hace una opción popular para ordenar conjuntos de datos grandes. Además, es estable, lo que significa que conserva el orden relativo de elementos con el mismo valor, y puede ser implementado d</w:t>
+      </w:r>
+      <w:r>
+        <w:rPr>
+          <w:rFonts w:ascii="Arial" w:hAnsi="Arial" w:cs="Arial"/>
+          <w:sz w:val="24"/>
+          <w:lang w:val="es-ES"/>
+        </w:rPr>
+        <w:t>e manera recursiva o iterativa.</w:t>
+      </w:r>
+    </w:p>
+    <w:p>
+      <w:pPr>
+        <w:jc w:val="both"/>
+        <w:rPr>
+          <w:rFonts w:ascii="Arial" w:hAnsi="Arial" w:cs="Arial"/>
+          <w:sz w:val="24"/>
+          <w:lang w:val="es-ES"/>
+        </w:rPr>
+      </w:pPr>
+    </w:p>
+    <w:p>
+      <w:pPr>
+        <w:jc w:val="both"/>
+        <w:rPr>
+          <w:rFonts w:ascii="Arial" w:hAnsi="Arial" w:cs="Arial"/>
+          <w:b/>
+          <w:sz w:val="24"/>
+          <w:u w:val="single"/>
+          <w:lang w:val="es-ES"/>
+        </w:rPr>
+      </w:pPr>
+      <w:r>
+        <w:rPr>
+          <w:rFonts w:ascii="Arial" w:hAnsi="Arial" w:cs="Arial"/>
+          <w:b/>
+          <w:sz w:val="24"/>
+          <w:u w:val="single"/>
+          <w:lang w:val="es-ES"/>
+        </w:rPr>
+        <w:t>Comparación de los tiempos de ejecución:</w:t>
+      </w:r>
+    </w:p>
+    <w:p>
+      <w:pPr>
+        <w:jc w:val="both"/>
+        <w:rPr>
+          <w:rFonts w:ascii="Arial" w:hAnsi="Arial" w:cs="Arial"/>
+          <w:sz w:val="24"/>
+          <w:lang w:val="es-ES"/>
+        </w:rPr>
+      </w:pPr>
+      <w:r>
+        <w:rPr>
+          <w:rFonts w:ascii="Arial" w:hAnsi="Arial" w:cs="Arial"/>
+          <w:sz w:val="24"/>
+          <w:lang w:val="es-ES"/>
+        </w:rPr>
+        <w:t xml:space="preserve">Para la comparación de los tiempos de ejecución de cada algoritmo, se generaron 12 juegos de datos aleatoriamente de maneras distintas: distribución uniforme, normal, </w:t>
       </w:r>
       <w:proofErr w:type="spellStart"/>
       <w:r>
@@ -1916,7 +1947,7 @@
           <w:sz w:val="24"/>
           <w:lang w:val="es-ES"/>
         </w:rPr>
-        <w:t>merge</w:t>
+        <w:t>poisson</w:t>
       </w:r>
       <w:proofErr w:type="spellEnd"/>
       <w:r>
@@ -1925,51 +1956,125 @@
           <w:sz w:val="24"/>
           <w:lang w:val="es-ES"/>
         </w:rPr>
+        <w:t xml:space="preserve"> y </w:t>
+      </w:r>
+      <w:proofErr w:type="spellStart"/>
+      <w:r>
+        <w:rPr>
+          <w:rFonts w:ascii="Arial" w:hAnsi="Arial" w:cs="Arial"/>
+          <w:sz w:val="24"/>
+          <w:lang w:val="es-ES"/>
+        </w:rPr>
+        <w:t>chi</w:t>
+      </w:r>
+      <w:proofErr w:type="spellEnd"/>
+      <w:r>
+        <w:rPr>
+          <w:rFonts w:ascii="Arial" w:hAnsi="Arial" w:cs="Arial"/>
+          <w:sz w:val="24"/>
+          <w:lang w:val="es-ES"/>
+        </w:rPr>
+        <w:t xml:space="preserve"> cuadrado.</w:t>
+      </w:r>
+    </w:p>
+    <w:p>
+      <w:pPr>
+        <w:jc w:val="both"/>
+        <w:rPr>
+          <w:rFonts w:ascii="Arial" w:hAnsi="Arial" w:cs="Arial"/>
+          <w:sz w:val="24"/>
+          <w:lang w:val="es-ES"/>
+        </w:rPr>
+      </w:pPr>
+      <w:r>
+        <w:rPr>
+          <w:rFonts w:ascii="Arial" w:hAnsi="Arial" w:cs="Arial"/>
+          <w:sz w:val="24"/>
+          <w:lang w:val="es-ES"/>
+        </w:rPr>
+        <w:t>Cada distribución contiene 3 arreglos de tamaños de 40, 800 y 4000 elementos respectivamente, sobre los cuales se usaron ambos métodos de ordenamiento y se midió el tiempo de ejecución.</w:t>
+      </w:r>
+    </w:p>
+    <w:p>
+      <w:pPr>
+        <w:jc w:val="both"/>
+        <w:rPr>
+          <w:rFonts w:ascii="Arial" w:hAnsi="Arial" w:cs="Arial"/>
+          <w:sz w:val="24"/>
+          <w:lang w:val="es-ES"/>
+        </w:rPr>
+      </w:pPr>
+      <w:r>
+        <w:rPr>
+          <w:rFonts w:ascii="Arial" w:hAnsi="Arial" w:cs="Arial"/>
+          <w:sz w:val="24"/>
+          <w:lang w:val="es-ES"/>
+        </w:rPr>
+        <w:t>Para poder arribar a acertadas conclusiones se de</w:t>
+      </w:r>
+      <w:r>
+        <w:rPr>
+          <w:rFonts w:ascii="Arial" w:hAnsi="Arial" w:cs="Arial"/>
+          <w:sz w:val="24"/>
+          <w:lang w:val="es-ES"/>
+        </w:rPr>
+        <w:t>cidió realizar las mediciones 5</w:t>
+      </w:r>
+      <w:r>
+        <w:rPr>
+          <w:rFonts w:ascii="Arial" w:hAnsi="Arial" w:cs="Arial"/>
+          <w:sz w:val="24"/>
+          <w:lang w:val="es-ES"/>
+        </w:rPr>
         <w:t xml:space="preserve"> </w:t>
       </w:r>
-      <w:proofErr w:type="spellStart"/>
-      <w:r>
-        <w:rPr>
-          <w:rFonts w:ascii="Arial" w:hAnsi="Arial" w:cs="Arial"/>
-          <w:sz w:val="24"/>
-          <w:lang w:val="es-ES"/>
-        </w:rPr>
-        <w:t>sort</w:t>
-      </w:r>
-      <w:proofErr w:type="spellEnd"/>
-      <w:r>
-        <w:rPr>
-          <w:rFonts w:ascii="Arial" w:hAnsi="Arial" w:cs="Arial"/>
-          <w:sz w:val="24"/>
-          <w:lang w:val="es-ES"/>
-        </w:rPr>
-        <w:t xml:space="preserve"> es más complejo de implementar que el método de ordenamiento burbuja, su eficiencia lo hace una opción popular para ordenar conjuntos de datos grandes. Además, es estable, lo que significa que conserva el orden relativo de elementos con el mismo valor, y puede ser implementado d</w:t>
-      </w:r>
-      <w:r>
-        <w:rPr>
-          <w:rFonts w:ascii="Arial" w:hAnsi="Arial" w:cs="Arial"/>
-          <w:sz w:val="24"/>
-          <w:lang w:val="es-ES"/>
-        </w:rPr>
-        <w:t>e manera recursiva o iterativa.</w:t>
-      </w:r>
-    </w:p>
-    <w:p>
-      <w:pPr>
-        <w:jc w:val="both"/>
-        <w:rPr>
-          <w:rFonts w:ascii="Arial" w:hAnsi="Arial" w:cs="Arial"/>
-          <w:sz w:val="24"/>
-          <w:lang w:val="es-ES"/>
-        </w:rPr>
-      </w:pPr>
-    </w:p>
-    <w:p>
-      <w:pPr>
-        <w:jc w:val="both"/>
-        <w:rPr>
-          <w:rFonts w:ascii="Arial" w:hAnsi="Arial" w:cs="Arial"/>
-          <w:b/>
+      <w:r>
+        <w:rPr>
+          <w:rFonts w:ascii="Arial" w:hAnsi="Arial" w:cs="Arial"/>
+          <w:sz w:val="24"/>
+          <w:lang w:val="es-ES"/>
+        </w:rPr>
+        <w:t>veces sobre cada juego de datos</w:t>
+      </w:r>
+      <w:r>
+        <w:rPr>
+          <w:rFonts w:ascii="Arial" w:hAnsi="Arial" w:cs="Arial"/>
+          <w:sz w:val="24"/>
+          <w:lang w:val="es-ES"/>
+        </w:rPr>
+        <w:t xml:space="preserve"> con ambos algoritmos</w:t>
+      </w:r>
+      <w:r>
+        <w:rPr>
+          <w:rFonts w:ascii="Arial" w:hAnsi="Arial" w:cs="Arial"/>
+          <w:sz w:val="24"/>
+          <w:lang w:val="es-ES"/>
+        </w:rPr>
+        <w:t xml:space="preserve">, para luego hallar un </w:t>
+      </w:r>
+      <w:r>
+        <w:rPr>
+          <w:rFonts w:ascii="Arial" w:hAnsi="Arial" w:cs="Arial"/>
+          <w:sz w:val="24"/>
+          <w:lang w:val="es-ES"/>
+        </w:rPr>
+        <w:lastRenderedPageBreak/>
+        <w:t>promedio de tiempo de medición de cada algoritmo por arreglo. Las mediciones realizadas se muestran en las siguientes tablas</w:t>
+      </w:r>
+      <w:r>
+        <w:rPr>
+          <w:rFonts w:ascii="Arial" w:hAnsi="Arial" w:cs="Arial"/>
+          <w:sz w:val="24"/>
+          <w:lang w:val="es-ES"/>
+        </w:rPr>
+        <w:t>:</w:t>
+      </w:r>
+    </w:p>
+    <w:p>
+      <w:pPr>
+        <w:jc w:val="both"/>
+        <w:rPr>
+          <w:rFonts w:ascii="Arial" w:hAnsi="Arial" w:cs="Arial"/>
           <w:sz w:val="24"/>
           <w:u w:val="single"/>
           <w:lang w:val="es-ES"/>
@@ -1978,170 +2083,10 @@
       <w:r>
         <w:rPr>
           <w:rFonts w:ascii="Arial" w:hAnsi="Arial" w:cs="Arial"/>
-          <w:b/>
           <w:sz w:val="24"/>
           <w:u w:val="single"/>
           <w:lang w:val="es-ES"/>
         </w:rPr>
-        <w:t>Comparación de los tiempos de ejecución:</w:t>
-      </w:r>
-    </w:p>
-    <w:p>
-      <w:pPr>
-        <w:jc w:val="both"/>
-        <w:rPr>
-          <w:rFonts w:ascii="Arial" w:hAnsi="Arial" w:cs="Arial"/>
-          <w:sz w:val="24"/>
-          <w:lang w:val="es-ES"/>
-        </w:rPr>
-      </w:pPr>
-      <w:r>
-        <w:rPr>
-          <w:rFonts w:ascii="Arial" w:hAnsi="Arial" w:cs="Arial"/>
-          <w:sz w:val="24"/>
-          <w:lang w:val="es-ES"/>
-        </w:rPr>
-        <w:t xml:space="preserve">Para la comparación de los tiempos de ejecución de cada algoritmo, se generaron 12 juegos de datos aleatoriamente de maneras distintas: distribución uniforme, normal, </w:t>
-      </w:r>
-      <w:proofErr w:type="spellStart"/>
-      <w:r>
-        <w:rPr>
-          <w:rFonts w:ascii="Arial" w:hAnsi="Arial" w:cs="Arial"/>
-          <w:sz w:val="24"/>
-          <w:lang w:val="es-ES"/>
-        </w:rPr>
-        <w:t>poisson</w:t>
-      </w:r>
-      <w:proofErr w:type="spellEnd"/>
-      <w:r>
-        <w:rPr>
-          <w:rFonts w:ascii="Arial" w:hAnsi="Arial" w:cs="Arial"/>
-          <w:sz w:val="24"/>
-          <w:lang w:val="es-ES"/>
-        </w:rPr>
-        <w:t xml:space="preserve"> y </w:t>
-      </w:r>
-      <w:proofErr w:type="spellStart"/>
-      <w:r>
-        <w:rPr>
-          <w:rFonts w:ascii="Arial" w:hAnsi="Arial" w:cs="Arial"/>
-          <w:sz w:val="24"/>
-          <w:lang w:val="es-ES"/>
-        </w:rPr>
-        <w:t>chi</w:t>
-      </w:r>
-      <w:proofErr w:type="spellEnd"/>
-      <w:r>
-        <w:rPr>
-          <w:rFonts w:ascii="Arial" w:hAnsi="Arial" w:cs="Arial"/>
-          <w:sz w:val="24"/>
-          <w:lang w:val="es-ES"/>
-        </w:rPr>
-        <w:t xml:space="preserve"> cuadrado.</w:t>
-      </w:r>
-    </w:p>
-    <w:p>
-      <w:pPr>
-        <w:jc w:val="both"/>
-        <w:rPr>
-          <w:rFonts w:ascii="Arial" w:hAnsi="Arial" w:cs="Arial"/>
-          <w:sz w:val="24"/>
-          <w:lang w:val="es-ES"/>
-        </w:rPr>
-      </w:pPr>
-      <w:r>
-        <w:rPr>
-          <w:rFonts w:ascii="Arial" w:hAnsi="Arial" w:cs="Arial"/>
-          <w:sz w:val="24"/>
-          <w:lang w:val="es-ES"/>
-        </w:rPr>
-        <w:t>Cada distribución contiene 3 arreglos de tamaños de 40, 800 y 4000 elementos respectivamente, sobre los cuales se usaron ambos métodos de ordenamiento y se midió el tiempo de ejecución.</w:t>
-      </w:r>
-    </w:p>
-    <w:p>
-      <w:pPr>
-        <w:jc w:val="both"/>
-        <w:rPr>
-          <w:rFonts w:ascii="Arial" w:hAnsi="Arial" w:cs="Arial"/>
-          <w:sz w:val="24"/>
-          <w:lang w:val="es-ES"/>
-        </w:rPr>
-      </w:pPr>
-      <w:r>
-        <w:rPr>
-          <w:rFonts w:ascii="Arial" w:hAnsi="Arial" w:cs="Arial"/>
-          <w:sz w:val="24"/>
-          <w:lang w:val="es-ES"/>
-        </w:rPr>
-        <w:t>Para poder arribar a acertadas conclusiones se de</w:t>
-      </w:r>
-      <w:r>
-        <w:rPr>
-          <w:rFonts w:ascii="Arial" w:hAnsi="Arial" w:cs="Arial"/>
-          <w:sz w:val="24"/>
-          <w:lang w:val="es-ES"/>
-        </w:rPr>
-        <w:t>cidió realizar las mediciones 5</w:t>
-      </w:r>
-      <w:r>
-        <w:rPr>
-          <w:rFonts w:ascii="Arial" w:hAnsi="Arial" w:cs="Arial"/>
-          <w:sz w:val="24"/>
-          <w:lang w:val="es-ES"/>
-        </w:rPr>
-        <w:t xml:space="preserve"> </w:t>
-      </w:r>
-      <w:r>
-        <w:rPr>
-          <w:rFonts w:ascii="Arial" w:hAnsi="Arial" w:cs="Arial"/>
-          <w:sz w:val="24"/>
-          <w:lang w:val="es-ES"/>
-        </w:rPr>
-        <w:t>veces sobre cada juego de datos</w:t>
-      </w:r>
-      <w:r>
-        <w:rPr>
-          <w:rFonts w:ascii="Arial" w:hAnsi="Arial" w:cs="Arial"/>
-          <w:sz w:val="24"/>
-          <w:lang w:val="es-ES"/>
-        </w:rPr>
-        <w:t xml:space="preserve"> con ambos algoritmos</w:t>
-      </w:r>
-      <w:r>
-        <w:rPr>
-          <w:rFonts w:ascii="Arial" w:hAnsi="Arial" w:cs="Arial"/>
-          <w:sz w:val="24"/>
-          <w:lang w:val="es-ES"/>
-        </w:rPr>
-        <w:t>, para luego hallar un promedio de tiempo de medición de cada algoritmo por arreglo. Las mediciones realizadas se muestran en las siguientes tablas</w:t>
-      </w:r>
-      <w:r>
-        <w:rPr>
-          <w:rFonts w:ascii="Arial" w:hAnsi="Arial" w:cs="Arial"/>
-          <w:sz w:val="24"/>
-          <w:lang w:val="es-ES"/>
-        </w:rPr>
-        <w:t>:</w:t>
-      </w:r>
-    </w:p>
-    <w:p>
-      <w:pPr>
-        <w:jc w:val="both"/>
-        <w:rPr>
-          <w:rFonts w:ascii="Arial" w:hAnsi="Arial" w:cs="Arial"/>
-          <w:sz w:val="24"/>
-          <w:u w:val="single"/>
-          <w:lang w:val="es-ES"/>
-        </w:rPr>
-      </w:pPr>
-      <w:r>
-        <w:rPr>
-          <w:rFonts w:ascii="Arial" w:hAnsi="Arial" w:cs="Arial"/>
-          <w:sz w:val="24"/>
-          <w:u w:val="single"/>
-          <w:lang w:val="es-ES"/>
-        </w:rPr>
-        <w:lastRenderedPageBreak/>
         <w:t>Mediciones de tiempo método burbuja (Primeros 6 arreglos)</w:t>
       </w:r>
       <w:r>
@@ -3323,7 +3268,7 @@
                 <w:sz w:val="24"/>
                 <w:lang w:val="es-ES"/>
               </w:rPr>
-              <w:t>Arreglo 8</w:t>
+              <w:t>Arreglo 9</w:t>
             </w:r>
           </w:p>
         </w:tc>
@@ -5549,7 +5494,7 @@
                 <w:sz w:val="24"/>
                 <w:lang w:val="es-ES"/>
               </w:rPr>
-              <w:t>Arreglo 8</w:t>
+              <w:t>Arreglo 9</w:t>
             </w:r>
           </w:p>
         </w:tc>
@@ -6503,7 +6448,6 @@
           <w:u w:val="single"/>
           <w:lang w:val="es-ES"/>
         </w:rPr>
-        <w:lastRenderedPageBreak/>
         <w:t>Mediciones totales:</w:t>
       </w:r>
     </w:p>
@@ -7182,7 +7126,16 @@
           <w:sz w:val="24"/>
           <w:lang w:val="es-ES"/>
         </w:rPr>
-        <w:t>, podemos darnos cuenta que en comparación son bastante más pequeños, teniendo hasta 2 cifras menos en ciclos de reloj. Nuevamente hagamos esto visible a través de la siguiente figura:</w:t>
+        <w:t xml:space="preserve">, podemos darnos cuenta que en comparación son bastante más pequeños, teniendo </w:t>
+      </w:r>
+      <w:r>
+        <w:rPr>
+          <w:rFonts w:ascii="Arial" w:hAnsi="Arial" w:cs="Arial"/>
+          <w:sz w:val="24"/>
+          <w:lang w:val="es-ES"/>
+        </w:rPr>
+        <w:lastRenderedPageBreak/>
+        <w:t>hasta 2 cifras menos en ciclos de reloj. Nuevamente hagamos esto visible a través de la siguiente figura:</w:t>
       </w:r>
     </w:p>
     <w:p>
@@ -7200,7 +7153,6 @@
           <w:noProof/>
           <w:sz w:val="24"/>
         </w:rPr>
-        <w:lastRenderedPageBreak/>
         <w:drawing>
           <wp:inline distT="0" distB="0" distL="0" distR="0">
             <wp:extent cx="5841602" cy="3019425"/>
@@ -7328,6 +7280,7 @@
           <w:noProof/>
           <w:sz w:val="24"/>
         </w:rPr>
+        <w:lastRenderedPageBreak/>
         <w:drawing>
           <wp:inline distT="0" distB="0" distL="0" distR="0" wp14:anchorId="740D33C5" wp14:editId="3987FB3C">
             <wp:extent cx="5695950" cy="2966943"/>
@@ -7394,7 +7347,6 @@
           <w:sz w:val="20"/>
           <w:lang w:val="es-ES"/>
         </w:rPr>
-        <w:lastRenderedPageBreak/>
         <w:t xml:space="preserve">Figura 1.2 </w:t>
       </w:r>
       <w:r>
@@ -7797,7 +7749,21 @@
           <w:rFonts w:ascii="Arial" w:hAnsi="Arial" w:cs="Arial"/>
           <w:sz w:val="20"/>
         </w:rPr>
-        <w:t xml:space="preserve">Bubble sort, </w:t>
+        <w:t>Merge</w:t>
+      </w:r>
+      <w:r>
+        <w:rPr>
+          <w:rFonts w:ascii="Arial" w:hAnsi="Arial" w:cs="Arial"/>
+          <w:sz w:val="20"/>
+        </w:rPr>
+        <w:t xml:space="preserve"> </w:t>
+      </w:r>
+      <w:r>
+        <w:rPr>
+          <w:rFonts w:ascii="Arial" w:hAnsi="Arial" w:cs="Arial"/>
+          <w:sz w:val="20"/>
+        </w:rPr>
+        <w:t xml:space="preserve">sort, </w:t>
       </w:r>
       <w:r>
         <w:rPr>
@@ -7812,15 +7778,23 @@
           <w:rFonts w:ascii="Arial" w:hAnsi="Arial" w:cs="Arial"/>
           <w:sz w:val="20"/>
         </w:rPr>
-        <w:t>Merge sort</w:t>
-      </w:r>
-    </w:p>
-    <w:p>
-      <w:pPr>
-        <w:jc w:val="both"/>
+        <w:t>Bubble</w:t>
+      </w:r>
+      <w:r>
         <w:rPr>
           <w:rFonts w:ascii="Arial" w:hAnsi="Arial" w:cs="Arial"/>
           <w:sz w:val="20"/>
+        </w:rPr>
+        <w:t xml:space="preserve"> sort</w:t>
+      </w:r>
+    </w:p>
+    <w:p>
+      <w:pPr>
+        <w:jc w:val="both"/>
+        <w:rPr>
+          <w:rFonts w:ascii="Arial" w:hAnsi="Arial" w:cs="Arial"/>
+          <w:sz w:val="20"/>
+          <w:lang w:val="es-ES"/>
         </w:rPr>
       </w:pPr>
       <w:r>
@@ -7830,6 +7804,7 @@
           <w:color w:val="002060"/>
           <w:sz w:val="20"/>
         </w:rPr>
+        <w:lastRenderedPageBreak/>
         <w:drawing>
           <wp:inline distT="0" distB="0" distL="0" distR="0">
             <wp:extent cx="3619500" cy="2767852"/>
@@ -7884,51 +7859,44 @@
           <w:rFonts w:ascii="Arial" w:hAnsi="Arial" w:cs="Arial"/>
           <w:color w:val="002060"/>
           <w:sz w:val="20"/>
+          <w:lang w:val="es-ES"/>
         </w:rPr>
         <w:t xml:space="preserve"> </w:t>
       </w:r>
-      <w:proofErr w:type="spellStart"/>
       <w:r>
         <w:rPr>
           <w:rFonts w:ascii="Arial" w:hAnsi="Arial" w:cs="Arial"/>
           <w:sz w:val="20"/>
-        </w:rPr>
-        <w:t>Figura</w:t>
-      </w:r>
-      <w:proofErr w:type="spellEnd"/>
-      <w:r>
+          <w:lang w:val="es-ES"/>
+        </w:rPr>
+        <w:t>Figura 1.5</w:t>
+      </w:r>
+    </w:p>
+    <w:p>
+      <w:pPr>
+        <w:jc w:val="both"/>
         <w:rPr>
           <w:rFonts w:ascii="Arial" w:hAnsi="Arial" w:cs="Arial"/>
           <w:sz w:val="20"/>
-        </w:rPr>
-        <w:t xml:space="preserve"> 1.5</w:t>
-      </w:r>
-    </w:p>
-    <w:p>
-      <w:pPr>
-        <w:jc w:val="both"/>
-        <w:rPr>
-          <w:rFonts w:ascii="Arial" w:hAnsi="Arial" w:cs="Arial"/>
-          <w:sz w:val="20"/>
-        </w:rPr>
-      </w:pPr>
-    </w:p>
-    <w:p>
-      <w:pPr>
-        <w:jc w:val="both"/>
-        <w:rPr>
-          <w:rFonts w:ascii="Arial" w:hAnsi="Arial" w:cs="Arial"/>
-          <w:sz w:val="24"/>
-          <w:lang w:val="es-ES"/>
-        </w:rPr>
-      </w:pPr>
-      <w:r>
-        <w:rPr>
-          <w:rFonts w:ascii="Arial" w:hAnsi="Arial" w:cs="Arial"/>
-          <w:sz w:val="24"/>
-          <w:lang w:val="es-ES"/>
-        </w:rPr>
-        <w:lastRenderedPageBreak/>
+          <w:lang w:val="es-ES"/>
+        </w:rPr>
+      </w:pPr>
+    </w:p>
+    <w:p>
+      <w:pPr>
+        <w:jc w:val="both"/>
+        <w:rPr>
+          <w:rFonts w:ascii="Arial" w:hAnsi="Arial" w:cs="Arial"/>
+          <w:sz w:val="24"/>
+          <w:lang w:val="es-ES"/>
+        </w:rPr>
+      </w:pPr>
+      <w:r>
+        <w:rPr>
+          <w:rFonts w:ascii="Arial" w:hAnsi="Arial" w:cs="Arial"/>
+          <w:sz w:val="24"/>
+          <w:lang w:val="es-ES"/>
+        </w:rPr>
         <w:t>En las figuras 1.3, 1.4 y 1.5</w:t>
       </w:r>
       <w:r>
@@ -7945,7 +7913,25 @@
           <w:sz w:val="24"/>
           <w:lang w:val="es-ES"/>
         </w:rPr>
-        <w:t>ún es una diferencia abultada, pero nada excesivo, como sí es los siguientes 2 casos.</w:t>
+        <w:t>ún es una diferencia abultada, pero nada excesivo, como sí es</w:t>
+      </w:r>
+      <w:r>
+        <w:rPr>
+          <w:rFonts w:ascii="Arial" w:hAnsi="Arial" w:cs="Arial"/>
+          <w:sz w:val="24"/>
+          <w:lang w:val="es-ES"/>
+        </w:rPr>
+        <w:t xml:space="preserve"> en</w:t>
+      </w:r>
+      <w:bookmarkStart w:id="0" w:name="_GoBack"/>
+      <w:bookmarkEnd w:id="0"/>
+      <w:r>
+        <w:rPr>
+          <w:rFonts w:ascii="Arial" w:hAnsi="Arial" w:cs="Arial"/>
+          <w:sz w:val="24"/>
+          <w:lang w:val="es-ES"/>
+        </w:rPr>
+        <w:t xml:space="preserve"> los siguientes 2 casos.</w:t>
       </w:r>
     </w:p>
     <w:p>
@@ -8070,6 +8056,7 @@
           <w:sz w:val="24"/>
           <w:lang w:val="es-ES"/>
         </w:rPr>
+        <w:lastRenderedPageBreak/>
         <w:t xml:space="preserve"> </w:t>
       </w:r>
       <w:r>
@@ -8288,7 +8275,6 @@
           <w:noProof/>
           <w:sz w:val="24"/>
         </w:rPr>
-        <w:lastRenderedPageBreak/>
         <w:drawing>
           <wp:inline distT="0" distB="0" distL="0" distR="0">
             <wp:extent cx="6036203" cy="3257550"/>
@@ -8354,15 +8340,7 @@
           <w:sz w:val="20"/>
           <w:lang w:val="es-ES"/>
         </w:rPr>
-        <w:t>Figura 1.7</w:t>
-      </w:r>
-      <w:r>
-        <w:rPr>
-          <w:rFonts w:ascii="Arial" w:hAnsi="Arial" w:cs="Arial"/>
-          <w:sz w:val="20"/>
-          <w:lang w:val="es-ES"/>
-        </w:rPr>
-        <w:t xml:space="preserve"> </w:t>
+        <w:t xml:space="preserve">Figura 1.7 </w:t>
       </w:r>
       <w:r>
         <w:rPr>
@@ -8530,6 +8508,7 @@
           <w:sz w:val="24"/>
           <w:lang w:val="es-ES"/>
         </w:rPr>
+        <w:lastRenderedPageBreak/>
         <w:t>2-Para arreglos de muchos elementos, debido a la inmensa</w:t>
       </w:r>
       <w:r>
@@ -8588,23 +8567,15 @@
           <w:sz w:val="24"/>
           <w:lang w:val="es-ES"/>
         </w:rPr>
-        <w:t xml:space="preserve"> podemos arribar a una conclusión más general sobre la complejidad de los algoritmos.</w:t>
-      </w:r>
-      <w:r>
-        <w:rPr>
-          <w:rFonts w:ascii="Arial" w:hAnsi="Arial" w:cs="Arial"/>
-          <w:sz w:val="24"/>
-          <w:lang w:val="es-ES"/>
-        </w:rPr>
-        <w:t xml:space="preserve"> Los algoritmos con baja complejidad, desde nuestra perspectiva, a pesar de que su implementación será más fácil, no los recomendaríamos ni siquiera cuando </w:t>
-      </w:r>
-      <w:r>
-        <w:rPr>
-          <w:rFonts w:ascii="Arial" w:hAnsi="Arial" w:cs="Arial"/>
-          <w:sz w:val="24"/>
-          <w:lang w:val="es-ES"/>
-        </w:rPr>
-        <w:t xml:space="preserve">se trabajen con pocos elementos, aunque si se conoce que la muestra de datos siempre va a ser pequeña se podría optar por esa solución. Además, es necesario siempre conocer la complejidad de un algoritmo, para </w:t>
+        <w:t xml:space="preserve"> </w:t>
+      </w:r>
+      <w:r>
+        <w:rPr>
+          <w:rFonts w:ascii="Arial" w:hAnsi="Arial" w:cs="Arial"/>
+          <w:sz w:val="24"/>
+          <w:lang w:val="es-ES"/>
+        </w:rPr>
+        <w:t xml:space="preserve">es necesario siempre conocer la complejidad de un algoritmo, para </w:t>
       </w:r>
       <w:r>
         <w:rPr>

</xml_diff>